<commit_message>
maxWindows 1 to 5
</commit_message>
<xml_diff>
--- a/Project stuff CHAT GPT.docx
+++ b/Project stuff CHAT GPT.docx
@@ -552,12 +552,10 @@
         <w:t xml:space="preserve">        </w:t>
       </w:r>
       <w:proofErr w:type="spellStart"/>
-      <w:proofErr w:type="gramStart"/>
       <w:r>
         <w:t>this.species</w:t>
       </w:r>
       <w:proofErr w:type="spellEnd"/>
-      <w:proofErr w:type="gramEnd"/>
       <w:r>
         <w:t xml:space="preserve"> = species;</w:t>
       </w:r>
@@ -596,17 +594,12 @@
         <w:t xml:space="preserve">    public String </w:t>
       </w:r>
       <w:proofErr w:type="spellStart"/>
-      <w:proofErr w:type="gramStart"/>
       <w:r>
         <w:t>getSpecies</w:t>
       </w:r>
       <w:proofErr w:type="spellEnd"/>
       <w:r>
-        <w:t>(</w:t>
-      </w:r>
-      <w:proofErr w:type="gramEnd"/>
-      <w:r>
-        <w:t>) {</w:t>
+        <w:t>() {</w:t>
       </w:r>
     </w:p>
     <w:p>
@@ -625,17 +618,12 @@
         <w:t xml:space="preserve">    public void </w:t>
       </w:r>
       <w:proofErr w:type="spellStart"/>
-      <w:proofErr w:type="gramStart"/>
       <w:r>
         <w:t>setSpecies</w:t>
       </w:r>
       <w:proofErr w:type="spellEnd"/>
       <w:r>
-        <w:t>(</w:t>
-      </w:r>
-      <w:proofErr w:type="gramEnd"/>
-      <w:r>
-        <w:t>String species) {</w:t>
+        <w:t>(String species) {</w:t>
       </w:r>
     </w:p>
     <w:p>
@@ -643,12 +631,10 @@
         <w:t xml:space="preserve">        </w:t>
       </w:r>
       <w:proofErr w:type="spellStart"/>
-      <w:proofErr w:type="gramStart"/>
       <w:r>
         <w:t>this.species</w:t>
       </w:r>
       <w:proofErr w:type="spellEnd"/>
-      <w:proofErr w:type="gramEnd"/>
       <w:r>
         <w:t xml:space="preserve"> = species;</w:t>
       </w:r>
@@ -664,17 +650,12 @@
         <w:t xml:space="preserve">    public int </w:t>
       </w:r>
       <w:proofErr w:type="spellStart"/>
-      <w:proofErr w:type="gramStart"/>
       <w:r>
         <w:t>getAge</w:t>
       </w:r>
       <w:proofErr w:type="spellEnd"/>
       <w:r>
-        <w:t>(</w:t>
-      </w:r>
-      <w:proofErr w:type="gramEnd"/>
-      <w:r>
-        <w:t>) {</w:t>
+        <w:t>() {</w:t>
       </w:r>
     </w:p>
     <w:p>
@@ -693,17 +674,12 @@
         <w:t xml:space="preserve">    public void </w:t>
       </w:r>
       <w:proofErr w:type="spellStart"/>
-      <w:proofErr w:type="gramStart"/>
       <w:r>
         <w:t>setAge</w:t>
       </w:r>
       <w:proofErr w:type="spellEnd"/>
       <w:r>
-        <w:t>(</w:t>
-      </w:r>
-      <w:proofErr w:type="gramEnd"/>
-      <w:r>
-        <w:t>int age) {</w:t>
+        <w:t>(int age) {</w:t>
       </w:r>
     </w:p>
     <w:p>
@@ -730,17 +706,12 @@
         <w:t xml:space="preserve">    public String </w:t>
       </w:r>
       <w:proofErr w:type="spellStart"/>
-      <w:proofErr w:type="gramStart"/>
       <w:r>
         <w:t>getName</w:t>
       </w:r>
       <w:proofErr w:type="spellEnd"/>
       <w:r>
-        <w:t>(</w:t>
-      </w:r>
-      <w:proofErr w:type="gramEnd"/>
-      <w:r>
-        <w:t>) {</w:t>
+        <w:t>() {</w:t>
       </w:r>
     </w:p>
     <w:p>
@@ -759,17 +730,12 @@
         <w:t xml:space="preserve">    public void </w:t>
       </w:r>
       <w:proofErr w:type="spellStart"/>
-      <w:proofErr w:type="gramStart"/>
       <w:r>
         <w:t>setName</w:t>
       </w:r>
       <w:proofErr w:type="spellEnd"/>
       <w:r>
-        <w:t>(</w:t>
-      </w:r>
-      <w:proofErr w:type="gramEnd"/>
-      <w:r>
-        <w:t>String name) {</w:t>
+        <w:t>(String name) {</w:t>
       </w:r>
     </w:p>
     <w:p>
@@ -793,17 +759,12 @@
         <w:t xml:space="preserve">    public void </w:t>
       </w:r>
       <w:proofErr w:type="spellStart"/>
-      <w:proofErr w:type="gramStart"/>
       <w:r>
         <w:t>printInfo</w:t>
       </w:r>
       <w:proofErr w:type="spellEnd"/>
       <w:r>
-        <w:t>(</w:t>
-      </w:r>
-      <w:proofErr w:type="gramEnd"/>
-      <w:r>
-        <w:t>) {</w:t>
+        <w:t>() {</w:t>
       </w:r>
     </w:p>
     <w:p>
@@ -1061,7 +1022,15 @@
             <w:tcW w:w="1867" w:type="dxa"/>
           </w:tcPr>
           <w:p>
-            <w:r>
+            <w:pPr>
+              <w:rPr>
+                <w:color w:val="000000" w:themeColor="text1"/>
+              </w:rPr>
+            </w:pPr>
+            <w:r>
+              <w:rPr>
+                <w:color w:val="000000" w:themeColor="text1"/>
+              </w:rPr>
               <w:t>Feed orphans</w:t>
             </w:r>
           </w:p>
@@ -1071,7 +1040,15 @@
             <w:tcW w:w="1860" w:type="dxa"/>
           </w:tcPr>
           <w:p>
-            <w:r>
+            <w:pPr>
+              <w:rPr>
+                <w:color w:val="000000" w:themeColor="text1"/>
+              </w:rPr>
+            </w:pPr>
+            <w:r>
+              <w:rPr>
+                <w:color w:val="000000" w:themeColor="text1"/>
+              </w:rPr>
               <w:t>1</w:t>
             </w:r>
           </w:p>
@@ -1081,7 +1058,15 @@
             <w:tcW w:w="1861" w:type="dxa"/>
           </w:tcPr>
           <w:p>
-            <w:r>
+            <w:pPr>
+              <w:rPr>
+                <w:color w:val="000000" w:themeColor="text1"/>
+              </w:rPr>
+            </w:pPr>
+            <w:r>
+              <w:rPr>
+                <w:color w:val="000000" w:themeColor="text1"/>
+              </w:rPr>
               <w:t>30</w:t>
             </w:r>
           </w:p>
@@ -1091,7 +1076,15 @@
             <w:tcW w:w="1864" w:type="dxa"/>
           </w:tcPr>
           <w:p>
-            <w:r>
+            <w:pPr>
+              <w:rPr>
+                <w:color w:val="000000" w:themeColor="text1"/>
+              </w:rPr>
+            </w:pPr>
+            <w:r>
+              <w:rPr>
+                <w:color w:val="000000" w:themeColor="text1"/>
+              </w:rPr>
               <w:t>30</w:t>
             </w:r>
           </w:p>
@@ -1109,13 +1102,6 @@
                 <w:bCs/>
               </w:rPr>
             </w:pPr>
-            <w:r>
-              <w:rPr>
-                <w:b/>
-                <w:bCs/>
-              </w:rPr>
-              <w:t>1AM</w:t>
-            </w:r>
           </w:p>
         </w:tc>
         <w:tc>
@@ -1123,11 +1109,16 @@
             <w:tcW w:w="1867" w:type="dxa"/>
           </w:tcPr>
           <w:p>
-            <w:r>
-              <w:t>Sunshine mange treatment</w:t>
-            </w:r>
-            <w:r>
-              <w:t xml:space="preserve"> [Vol1]</w:t>
+            <w:pPr>
+              <w:rPr>
+                <w:color w:val="000000" w:themeColor="text1"/>
+              </w:rPr>
+            </w:pPr>
+            <w:r>
+              <w:rPr>
+                <w:color w:val="000000" w:themeColor="text1"/>
+              </w:rPr>
+              <w:t xml:space="preserve">Feed Slinky </w:t>
             </w:r>
           </w:p>
         </w:tc>
@@ -1136,7 +1127,15 @@
             <w:tcW w:w="1860" w:type="dxa"/>
           </w:tcPr>
           <w:p>
-            <w:r>
+            <w:pPr>
+              <w:rPr>
+                <w:color w:val="000000" w:themeColor="text1"/>
+              </w:rPr>
+            </w:pPr>
+            <w:r>
+              <w:rPr>
+                <w:color w:val="000000" w:themeColor="text1"/>
+              </w:rPr>
               <w:t>1</w:t>
             </w:r>
           </w:p>
@@ -1146,8 +1145,16 @@
             <w:tcW w:w="1861" w:type="dxa"/>
           </w:tcPr>
           <w:p>
-            <w:r>
-              <w:t>15</w:t>
+            <w:pPr>
+              <w:rPr>
+                <w:color w:val="000000" w:themeColor="text1"/>
+              </w:rPr>
+            </w:pPr>
+            <w:r>
+              <w:rPr>
+                <w:color w:val="000000" w:themeColor="text1"/>
+              </w:rPr>
+              <w:t>10</w:t>
             </w:r>
           </w:p>
         </w:tc>
@@ -1156,8 +1163,16 @@
             <w:tcW w:w="1864" w:type="dxa"/>
           </w:tcPr>
           <w:p>
-            <w:r>
-              <w:t>45</w:t>
+            <w:pPr>
+              <w:rPr>
+                <w:color w:val="000000" w:themeColor="text1"/>
+              </w:rPr>
+            </w:pPr>
+            <w:r>
+              <w:rPr>
+                <w:color w:val="000000" w:themeColor="text1"/>
+              </w:rPr>
+              <w:t>20</w:t>
             </w:r>
           </w:p>
         </w:tc>
@@ -1174,6 +1189,13 @@
                 <w:bCs/>
               </w:rPr>
             </w:pPr>
+            <w:r>
+              <w:rPr>
+                <w:b/>
+                <w:bCs/>
+              </w:rPr>
+              <w:t>1AM</w:t>
+            </w:r>
           </w:p>
         </w:tc>
         <w:tc>
@@ -1181,8 +1203,22 @@
             <w:tcW w:w="1867" w:type="dxa"/>
           </w:tcPr>
           <w:p>
-            <w:r>
-              <w:t>Feed Slinky [Vol2]</w:t>
+            <w:pPr>
+              <w:rPr>
+                <w:color w:val="000000" w:themeColor="text1"/>
+              </w:rPr>
+            </w:pPr>
+            <w:r>
+              <w:rPr>
+                <w:color w:val="000000" w:themeColor="text1"/>
+              </w:rPr>
+              <w:t>Sunshine mange treatment</w:t>
+            </w:r>
+            <w:r>
+              <w:rPr>
+                <w:color w:val="000000" w:themeColor="text1"/>
+              </w:rPr>
+              <w:t xml:space="preserve"> </w:t>
             </w:r>
           </w:p>
         </w:tc>
@@ -1191,7 +1227,15 @@
             <w:tcW w:w="1860" w:type="dxa"/>
           </w:tcPr>
           <w:p>
-            <w:r>
+            <w:pPr>
+              <w:rPr>
+                <w:color w:val="000000" w:themeColor="text1"/>
+              </w:rPr>
+            </w:pPr>
+            <w:r>
+              <w:rPr>
+                <w:color w:val="000000" w:themeColor="text1"/>
+              </w:rPr>
               <w:t>1</w:t>
             </w:r>
           </w:p>
@@ -1201,8 +1245,16 @@
             <w:tcW w:w="1861" w:type="dxa"/>
           </w:tcPr>
           <w:p>
-            <w:r>
-              <w:t>10</w:t>
+            <w:pPr>
+              <w:rPr>
+                <w:color w:val="000000" w:themeColor="text1"/>
+              </w:rPr>
+            </w:pPr>
+            <w:r>
+              <w:rPr>
+                <w:color w:val="000000" w:themeColor="text1"/>
+              </w:rPr>
+              <w:t>15</w:t>
             </w:r>
           </w:p>
         </w:tc>
@@ -1211,8 +1263,16 @@
             <w:tcW w:w="1864" w:type="dxa"/>
           </w:tcPr>
           <w:p>
-            <w:r>
-              <w:t>50</w:t>
+            <w:pPr>
+              <w:rPr>
+                <w:color w:val="000000" w:themeColor="text1"/>
+              </w:rPr>
+            </w:pPr>
+            <w:r>
+              <w:rPr>
+                <w:color w:val="000000" w:themeColor="text1"/>
+              </w:rPr>
+              <w:t>45</w:t>
             </w:r>
           </w:p>
         </w:tc>
@@ -1236,11 +1296,22 @@
             <w:tcW w:w="1867" w:type="dxa"/>
           </w:tcPr>
           <w:p>
-            <w:r>
+            <w:pPr>
+              <w:rPr>
+                <w:color w:val="000000" w:themeColor="text1"/>
+              </w:rPr>
+            </w:pPr>
+            <w:r>
+              <w:rPr>
+                <w:color w:val="000000" w:themeColor="text1"/>
+              </w:rPr>
               <w:t>Clean coyote cages</w:t>
             </w:r>
             <w:r>
-              <w:t xml:space="preserve"> [Vol2]</w:t>
+              <w:rPr>
+                <w:color w:val="000000" w:themeColor="text1"/>
+              </w:rPr>
+              <w:t xml:space="preserve"> </w:t>
             </w:r>
           </w:p>
         </w:tc>
@@ -1249,7 +1320,15 @@
             <w:tcW w:w="1860" w:type="dxa"/>
           </w:tcPr>
           <w:p>
-            <w:r>
+            <w:pPr>
+              <w:rPr>
+                <w:color w:val="000000" w:themeColor="text1"/>
+              </w:rPr>
+            </w:pPr>
+            <w:r>
+              <w:rPr>
+                <w:color w:val="000000" w:themeColor="text1"/>
+              </w:rPr>
               <w:t>8</w:t>
             </w:r>
           </w:p>
@@ -1259,7 +1338,15 @@
             <w:tcW w:w="1861" w:type="dxa"/>
           </w:tcPr>
           <w:p>
-            <w:r>
+            <w:pPr>
+              <w:rPr>
+                <w:color w:val="000000" w:themeColor="text1"/>
+              </w:rPr>
+            </w:pPr>
+            <w:r>
+              <w:rPr>
+                <w:color w:val="000000" w:themeColor="text1"/>
+              </w:rPr>
               <w:t>40</w:t>
             </w:r>
           </w:p>
@@ -1269,8 +1356,16 @@
             <w:tcW w:w="1864" w:type="dxa"/>
           </w:tcPr>
           <w:p>
-            <w:r>
-              <w:t>10</w:t>
+            <w:pPr>
+              <w:rPr>
+                <w:color w:val="000000" w:themeColor="text1"/>
+              </w:rPr>
+            </w:pPr>
+            <w:r>
+              <w:rPr>
+                <w:color w:val="000000" w:themeColor="text1"/>
+              </w:rPr>
+              <w:t>5</w:t>
             </w:r>
           </w:p>
         </w:tc>
@@ -1301,7 +1396,15 @@
             <w:tcW w:w="1867" w:type="dxa"/>
           </w:tcPr>
           <w:p>
-            <w:r>
+            <w:pPr>
+              <w:rPr>
+                <w:color w:val="000000" w:themeColor="text1"/>
+              </w:rPr>
+            </w:pPr>
+            <w:r>
+              <w:rPr>
+                <w:color w:val="000000" w:themeColor="text1"/>
+              </w:rPr>
               <w:t>Feed orphans</w:t>
             </w:r>
           </w:p>
@@ -1311,7 +1414,15 @@
             <w:tcW w:w="1860" w:type="dxa"/>
           </w:tcPr>
           <w:p>
-            <w:r>
+            <w:pPr>
+              <w:rPr>
+                <w:color w:val="000000" w:themeColor="text1"/>
+              </w:rPr>
+            </w:pPr>
+            <w:r>
+              <w:rPr>
+                <w:color w:val="000000" w:themeColor="text1"/>
+              </w:rPr>
               <w:t>1</w:t>
             </w:r>
           </w:p>
@@ -1321,7 +1432,15 @@
             <w:tcW w:w="1861" w:type="dxa"/>
           </w:tcPr>
           <w:p>
-            <w:r>
+            <w:pPr>
+              <w:rPr>
+                <w:color w:val="000000" w:themeColor="text1"/>
+              </w:rPr>
+            </w:pPr>
+            <w:r>
+              <w:rPr>
+                <w:color w:val="000000" w:themeColor="text1"/>
+              </w:rPr>
               <w:t>30</w:t>
             </w:r>
           </w:p>
@@ -1331,7 +1450,15 @@
             <w:tcW w:w="1864" w:type="dxa"/>
           </w:tcPr>
           <w:p>
-            <w:r>
+            <w:pPr>
+              <w:rPr>
+                <w:color w:val="000000" w:themeColor="text1"/>
+              </w:rPr>
+            </w:pPr>
+            <w:r>
+              <w:rPr>
+                <w:color w:val="000000" w:themeColor="text1"/>
+              </w:rPr>
               <w:t>30</w:t>
             </w:r>
           </w:p>
@@ -1363,7 +1490,15 @@
             <w:tcW w:w="1867" w:type="dxa"/>
           </w:tcPr>
           <w:p>
-            <w:r>
+            <w:pPr>
+              <w:rPr>
+                <w:color w:val="000000" w:themeColor="text1"/>
+              </w:rPr>
+            </w:pPr>
+            <w:r>
+              <w:rPr>
+                <w:color w:val="000000" w:themeColor="text1"/>
+              </w:rPr>
               <w:t xml:space="preserve">Gatekeeper’s vitamin injection </w:t>
             </w:r>
           </w:p>
@@ -1373,7 +1508,15 @@
             <w:tcW w:w="1860" w:type="dxa"/>
           </w:tcPr>
           <w:p>
-            <w:r>
+            <w:pPr>
+              <w:rPr>
+                <w:color w:val="000000" w:themeColor="text1"/>
+              </w:rPr>
+            </w:pPr>
+            <w:r>
+              <w:rPr>
+                <w:color w:val="000000" w:themeColor="text1"/>
+              </w:rPr>
               <w:t>1</w:t>
             </w:r>
           </w:p>
@@ -1383,7 +1526,15 @@
             <w:tcW w:w="1861" w:type="dxa"/>
           </w:tcPr>
           <w:p>
-            <w:r>
+            <w:pPr>
+              <w:rPr>
+                <w:color w:val="000000" w:themeColor="text1"/>
+              </w:rPr>
+            </w:pPr>
+            <w:r>
+              <w:rPr>
+                <w:color w:val="000000" w:themeColor="text1"/>
+              </w:rPr>
               <w:t>5</w:t>
             </w:r>
           </w:p>
@@ -1393,7 +1544,15 @@
             <w:tcW w:w="1864" w:type="dxa"/>
           </w:tcPr>
           <w:p>
-            <w:r>
+            <w:pPr>
+              <w:rPr>
+                <w:color w:val="000000" w:themeColor="text1"/>
+              </w:rPr>
+            </w:pPr>
+            <w:r>
+              <w:rPr>
+                <w:color w:val="000000" w:themeColor="text1"/>
+              </w:rPr>
               <w:t>55</w:t>
             </w:r>
           </w:p>
@@ -1418,8 +1577,28 @@
             <w:tcW w:w="1867" w:type="dxa"/>
           </w:tcPr>
           <w:p>
-            <w:r>
-              <w:t>Clean porcupine cages</w:t>
+            <w:pPr>
+              <w:rPr>
+                <w:color w:val="000000" w:themeColor="text1"/>
+              </w:rPr>
+            </w:pPr>
+            <w:r>
+              <w:rPr>
+                <w:color w:val="000000" w:themeColor="text1"/>
+              </w:rPr>
+              <w:t xml:space="preserve">Clean porcupine </w:t>
+            </w:r>
+            <w:r>
+              <w:rPr>
+                <w:color w:val="000000" w:themeColor="text1"/>
+              </w:rPr>
+              <w:softHyphen/>
+            </w:r>
+            <w:r>
+              <w:rPr>
+                <w:color w:val="000000" w:themeColor="text1"/>
+              </w:rPr>
+              <w:t>cages</w:t>
             </w:r>
           </w:p>
         </w:tc>
@@ -1428,7 +1607,15 @@
             <w:tcW w:w="1860" w:type="dxa"/>
           </w:tcPr>
           <w:p>
-            <w:r>
+            <w:pPr>
+              <w:rPr>
+                <w:color w:val="000000" w:themeColor="text1"/>
+              </w:rPr>
+            </w:pPr>
+            <w:r>
+              <w:rPr>
+                <w:color w:val="000000" w:themeColor="text1"/>
+              </w:rPr>
               <w:t>5</w:t>
             </w:r>
           </w:p>
@@ -1438,7 +1625,15 @@
             <w:tcW w:w="1861" w:type="dxa"/>
           </w:tcPr>
           <w:p>
-            <w:r>
+            <w:pPr>
+              <w:rPr>
+                <w:color w:val="000000" w:themeColor="text1"/>
+              </w:rPr>
+            </w:pPr>
+            <w:r>
+              <w:rPr>
+                <w:color w:val="000000" w:themeColor="text1"/>
+              </w:rPr>
               <w:t>50</w:t>
             </w:r>
           </w:p>
@@ -1448,7 +1643,15 @@
             <w:tcW w:w="1864" w:type="dxa"/>
           </w:tcPr>
           <w:p>
-            <w:r>
+            <w:pPr>
+              <w:rPr>
+                <w:color w:val="000000" w:themeColor="text1"/>
+              </w:rPr>
+            </w:pPr>
+            <w:r>
+              <w:rPr>
+                <w:color w:val="000000" w:themeColor="text1"/>
+              </w:rPr>
               <w:t>5</w:t>
             </w:r>
           </w:p>
@@ -1480,7 +1683,15 @@
             <w:tcW w:w="1867" w:type="dxa"/>
           </w:tcPr>
           <w:p>
-            <w:r>
+            <w:pPr>
+              <w:rPr>
+                <w:color w:val="000000" w:themeColor="text1"/>
+              </w:rPr>
+            </w:pPr>
+            <w:r>
+              <w:rPr>
+                <w:color w:val="000000" w:themeColor="text1"/>
+              </w:rPr>
               <w:t>Feed orphans</w:t>
             </w:r>
           </w:p>
@@ -1490,7 +1701,15 @@
             <w:tcW w:w="1860" w:type="dxa"/>
           </w:tcPr>
           <w:p>
-            <w:r>
+            <w:pPr>
+              <w:rPr>
+                <w:color w:val="000000" w:themeColor="text1"/>
+              </w:rPr>
+            </w:pPr>
+            <w:r>
+              <w:rPr>
+                <w:color w:val="000000" w:themeColor="text1"/>
+              </w:rPr>
               <w:t>1</w:t>
             </w:r>
           </w:p>
@@ -1500,7 +1719,15 @@
             <w:tcW w:w="1861" w:type="dxa"/>
           </w:tcPr>
           <w:p>
-            <w:r>
+            <w:pPr>
+              <w:rPr>
+                <w:color w:val="000000" w:themeColor="text1"/>
+              </w:rPr>
+            </w:pPr>
+            <w:r>
+              <w:rPr>
+                <w:color w:val="000000" w:themeColor="text1"/>
+              </w:rPr>
               <w:t>30</w:t>
             </w:r>
           </w:p>
@@ -1510,7 +1737,15 @@
             <w:tcW w:w="1864" w:type="dxa"/>
           </w:tcPr>
           <w:p>
-            <w:r>
+            <w:pPr>
+              <w:rPr>
+                <w:color w:val="000000" w:themeColor="text1"/>
+              </w:rPr>
+            </w:pPr>
+            <w:r>
+              <w:rPr>
+                <w:color w:val="000000" w:themeColor="text1"/>
+              </w:rPr>
               <w:t>30</w:t>
             </w:r>
           </w:p>
@@ -1542,7 +1777,15 @@
             <w:tcW w:w="1867" w:type="dxa"/>
           </w:tcPr>
           <w:p>
-            <w:r>
+            <w:pPr>
+              <w:rPr>
+                <w:color w:val="000000" w:themeColor="text1"/>
+              </w:rPr>
+            </w:pPr>
+            <w:r>
+              <w:rPr>
+                <w:color w:val="000000" w:themeColor="text1"/>
+              </w:rPr>
               <w:t>Clean fox cages</w:t>
             </w:r>
           </w:p>
@@ -1552,7 +1795,15 @@
             <w:tcW w:w="1860" w:type="dxa"/>
           </w:tcPr>
           <w:p>
-            <w:r>
+            <w:pPr>
+              <w:rPr>
+                <w:color w:val="000000" w:themeColor="text1"/>
+              </w:rPr>
+            </w:pPr>
+            <w:r>
+              <w:rPr>
+                <w:color w:val="000000" w:themeColor="text1"/>
+              </w:rPr>
               <w:t>2</w:t>
             </w:r>
           </w:p>
@@ -1562,7 +1813,15 @@
             <w:tcW w:w="1861" w:type="dxa"/>
           </w:tcPr>
           <w:p>
-            <w:r>
+            <w:pPr>
+              <w:rPr>
+                <w:color w:val="000000" w:themeColor="text1"/>
+              </w:rPr>
+            </w:pPr>
+            <w:r>
+              <w:rPr>
+                <w:color w:val="000000" w:themeColor="text1"/>
+              </w:rPr>
               <w:t>10</w:t>
             </w:r>
           </w:p>
@@ -1572,7 +1831,15 @@
             <w:tcW w:w="1864" w:type="dxa"/>
           </w:tcPr>
           <w:p>
-            <w:r>
+            <w:pPr>
+              <w:rPr>
+                <w:color w:val="000000" w:themeColor="text1"/>
+              </w:rPr>
+            </w:pPr>
+            <w:r>
+              <w:rPr>
+                <w:color w:val="000000" w:themeColor="text1"/>
+              </w:rPr>
               <w:t>50</w:t>
             </w:r>
           </w:p>
@@ -1595,7 +1862,7 @@
                 <w:b/>
                 <w:bCs/>
               </w:rPr>
-              <w:t>6AM*</w:t>
+              <w:t>6AM</w:t>
             </w:r>
           </w:p>
         </w:tc>
@@ -1604,8 +1871,16 @@
             <w:tcW w:w="1867" w:type="dxa"/>
           </w:tcPr>
           <w:p>
-            <w:r>
-              <w:t>Flush Spike’s neck wound [Vol1]</w:t>
+            <w:pPr>
+              <w:rPr>
+                <w:color w:val="000000" w:themeColor="text1"/>
+              </w:rPr>
+            </w:pPr>
+            <w:r>
+              <w:rPr>
+                <w:color w:val="000000" w:themeColor="text1"/>
+              </w:rPr>
+              <w:t>Flush Spike’s neck wound</w:t>
             </w:r>
           </w:p>
         </w:tc>
@@ -1614,7 +1889,15 @@
             <w:tcW w:w="1860" w:type="dxa"/>
           </w:tcPr>
           <w:p>
-            <w:r>
+            <w:pPr>
+              <w:rPr>
+                <w:color w:val="000000" w:themeColor="text1"/>
+              </w:rPr>
+            </w:pPr>
+            <w:r>
+              <w:rPr>
+                <w:color w:val="000000" w:themeColor="text1"/>
+              </w:rPr>
               <w:t>1</w:t>
             </w:r>
           </w:p>
@@ -1624,7 +1907,15 @@
             <w:tcW w:w="1861" w:type="dxa"/>
           </w:tcPr>
           <w:p>
-            <w:r>
+            <w:pPr>
+              <w:rPr>
+                <w:color w:val="000000" w:themeColor="text1"/>
+              </w:rPr>
+            </w:pPr>
+            <w:r>
+              <w:rPr>
+                <w:color w:val="000000" w:themeColor="text1"/>
+              </w:rPr>
               <w:t>25</w:t>
             </w:r>
           </w:p>
@@ -1634,7 +1925,15 @@
             <w:tcW w:w="1864" w:type="dxa"/>
           </w:tcPr>
           <w:p>
-            <w:r>
+            <w:pPr>
+              <w:rPr>
+                <w:color w:val="000000" w:themeColor="text1"/>
+              </w:rPr>
+            </w:pPr>
+            <w:r>
+              <w:rPr>
+                <w:color w:val="000000" w:themeColor="text1"/>
+              </w:rPr>
               <w:t>35</w:t>
             </w:r>
           </w:p>
@@ -1659,8 +1958,16 @@
             <w:tcW w:w="1867" w:type="dxa"/>
           </w:tcPr>
           <w:p>
-            <w:r>
-              <w:t>Spike’s antibiotics [Vol2]</w:t>
+            <w:pPr>
+              <w:rPr>
+                <w:color w:val="000000" w:themeColor="text1"/>
+              </w:rPr>
+            </w:pPr>
+            <w:r>
+              <w:rPr>
+                <w:color w:val="000000" w:themeColor="text1"/>
+              </w:rPr>
+              <w:t>Spike’s antibiotics</w:t>
             </w:r>
           </w:p>
         </w:tc>
@@ -1669,7 +1976,15 @@
             <w:tcW w:w="1860" w:type="dxa"/>
           </w:tcPr>
           <w:p>
-            <w:r>
+            <w:pPr>
+              <w:rPr>
+                <w:color w:val="000000" w:themeColor="text1"/>
+              </w:rPr>
+            </w:pPr>
+            <w:r>
+              <w:rPr>
+                <w:color w:val="000000" w:themeColor="text1"/>
+              </w:rPr>
               <w:t>1</w:t>
             </w:r>
           </w:p>
@@ -1679,7 +1994,15 @@
             <w:tcW w:w="1861" w:type="dxa"/>
           </w:tcPr>
           <w:p>
-            <w:r>
+            <w:pPr>
+              <w:rPr>
+                <w:color w:val="000000" w:themeColor="text1"/>
+              </w:rPr>
+            </w:pPr>
+            <w:r>
+              <w:rPr>
+                <w:color w:val="000000" w:themeColor="text1"/>
+              </w:rPr>
               <w:t>5</w:t>
             </w:r>
           </w:p>
@@ -1689,8 +2012,16 @@
             <w:tcW w:w="1864" w:type="dxa"/>
           </w:tcPr>
           <w:p>
-            <w:r>
-              <w:t>55</w:t>
+            <w:pPr>
+              <w:rPr>
+                <w:color w:val="000000" w:themeColor="text1"/>
+              </w:rPr>
+            </w:pPr>
+            <w:r>
+              <w:rPr>
+                <w:color w:val="000000" w:themeColor="text1"/>
+              </w:rPr>
+              <w:t>30</w:t>
             </w:r>
           </w:p>
         </w:tc>
@@ -1721,7 +2052,15 @@
             <w:tcW w:w="1867" w:type="dxa"/>
           </w:tcPr>
           <w:p>
-            <w:r>
+            <w:pPr>
+              <w:rPr>
+                <w:color w:val="000000" w:themeColor="text1"/>
+              </w:rPr>
+            </w:pPr>
+            <w:r>
+              <w:rPr>
+                <w:color w:val="000000" w:themeColor="text1"/>
+              </w:rPr>
               <w:t>Feed orphans</w:t>
             </w:r>
           </w:p>
@@ -1731,7 +2070,15 @@
             <w:tcW w:w="1860" w:type="dxa"/>
           </w:tcPr>
           <w:p>
-            <w:r>
+            <w:pPr>
+              <w:rPr>
+                <w:color w:val="000000" w:themeColor="text1"/>
+              </w:rPr>
+            </w:pPr>
+            <w:r>
+              <w:rPr>
+                <w:color w:val="000000" w:themeColor="text1"/>
+              </w:rPr>
               <w:t>1</w:t>
             </w:r>
           </w:p>
@@ -1741,7 +2088,15 @@
             <w:tcW w:w="1861" w:type="dxa"/>
           </w:tcPr>
           <w:p>
-            <w:r>
+            <w:pPr>
+              <w:rPr>
+                <w:color w:val="000000" w:themeColor="text1"/>
+              </w:rPr>
+            </w:pPr>
+            <w:r>
+              <w:rPr>
+                <w:color w:val="000000" w:themeColor="text1"/>
+              </w:rPr>
               <w:t>30</w:t>
             </w:r>
           </w:p>
@@ -1751,7 +2106,15 @@
             <w:tcW w:w="1864" w:type="dxa"/>
           </w:tcPr>
           <w:p>
-            <w:r>
+            <w:pPr>
+              <w:rPr>
+                <w:color w:val="000000" w:themeColor="text1"/>
+              </w:rPr>
+            </w:pPr>
+            <w:r>
+              <w:rPr>
+                <w:color w:val="000000" w:themeColor="text1"/>
+              </w:rPr>
               <w:t>30</w:t>
             </w:r>
           </w:p>
@@ -1783,7 +2146,15 @@
             <w:tcW w:w="1867" w:type="dxa"/>
           </w:tcPr>
           <w:p>
-            <w:r>
+            <w:pPr>
+              <w:rPr>
+                <w:color w:val="000000" w:themeColor="text1"/>
+              </w:rPr>
+            </w:pPr>
+            <w:r>
+              <w:rPr>
+                <w:color w:val="000000" w:themeColor="text1"/>
+              </w:rPr>
               <w:t>Feed orphans</w:t>
             </w:r>
           </w:p>
@@ -1793,7 +2164,15 @@
             <w:tcW w:w="1860" w:type="dxa"/>
           </w:tcPr>
           <w:p>
-            <w:r>
+            <w:pPr>
+              <w:rPr>
+                <w:color w:val="000000" w:themeColor="text1"/>
+              </w:rPr>
+            </w:pPr>
+            <w:r>
+              <w:rPr>
+                <w:color w:val="000000" w:themeColor="text1"/>
+              </w:rPr>
               <w:t>1</w:t>
             </w:r>
           </w:p>
@@ -1803,7 +2182,15 @@
             <w:tcW w:w="1861" w:type="dxa"/>
           </w:tcPr>
           <w:p>
-            <w:r>
+            <w:pPr>
+              <w:rPr>
+                <w:color w:val="000000" w:themeColor="text1"/>
+              </w:rPr>
+            </w:pPr>
+            <w:r>
+              <w:rPr>
+                <w:color w:val="000000" w:themeColor="text1"/>
+              </w:rPr>
               <w:t>30</w:t>
             </w:r>
           </w:p>
@@ -1813,7 +2200,15 @@
             <w:tcW w:w="1864" w:type="dxa"/>
           </w:tcPr>
           <w:p>
-            <w:r>
+            <w:pPr>
+              <w:rPr>
+                <w:color w:val="000000" w:themeColor="text1"/>
+              </w:rPr>
+            </w:pPr>
+            <w:r>
+              <w:rPr>
+                <w:color w:val="000000" w:themeColor="text1"/>
+              </w:rPr>
               <w:t>30</w:t>
             </w:r>
           </w:p>
@@ -1844,25 +2239,49 @@
           <w:tcPr>
             <w:tcW w:w="1867" w:type="dxa"/>
           </w:tcPr>
-          <w:p/>
+          <w:p>
+            <w:pPr>
+              <w:rPr>
+                <w:color w:val="000000" w:themeColor="text1"/>
+              </w:rPr>
+            </w:pPr>
+          </w:p>
         </w:tc>
         <w:tc>
           <w:tcPr>
             <w:tcW w:w="1860" w:type="dxa"/>
           </w:tcPr>
-          <w:p/>
+          <w:p>
+            <w:pPr>
+              <w:rPr>
+                <w:color w:val="000000" w:themeColor="text1"/>
+              </w:rPr>
+            </w:pPr>
+          </w:p>
         </w:tc>
         <w:tc>
           <w:tcPr>
             <w:tcW w:w="1861" w:type="dxa"/>
           </w:tcPr>
-          <w:p/>
+          <w:p>
+            <w:pPr>
+              <w:rPr>
+                <w:color w:val="000000" w:themeColor="text1"/>
+              </w:rPr>
+            </w:pPr>
+          </w:p>
         </w:tc>
         <w:tc>
           <w:tcPr>
             <w:tcW w:w="1864" w:type="dxa"/>
           </w:tcPr>
-          <w:p/>
+          <w:p>
+            <w:pPr>
+              <w:rPr>
+                <w:color w:val="000000" w:themeColor="text1"/>
+              </w:rPr>
+            </w:pPr>
+          </w:p>
         </w:tc>
       </w:tr>
       <w:tr>
@@ -1891,7 +2310,15 @@
             <w:tcW w:w="1867" w:type="dxa"/>
           </w:tcPr>
           <w:p>
-            <w:r>
+            <w:pPr>
+              <w:rPr>
+                <w:color w:val="000000" w:themeColor="text1"/>
+              </w:rPr>
+            </w:pPr>
+            <w:r>
+              <w:rPr>
+                <w:color w:val="000000" w:themeColor="text1"/>
+              </w:rPr>
               <w:t>Feed orphans</w:t>
             </w:r>
           </w:p>
@@ -1901,7 +2328,15 @@
             <w:tcW w:w="1860" w:type="dxa"/>
           </w:tcPr>
           <w:p>
-            <w:r>
+            <w:pPr>
+              <w:rPr>
+                <w:color w:val="000000" w:themeColor="text1"/>
+              </w:rPr>
+            </w:pPr>
+            <w:r>
+              <w:rPr>
+                <w:color w:val="000000" w:themeColor="text1"/>
+              </w:rPr>
               <w:t>1</w:t>
             </w:r>
           </w:p>
@@ -1911,7 +2346,15 @@
             <w:tcW w:w="1861" w:type="dxa"/>
           </w:tcPr>
           <w:p>
-            <w:r>
+            <w:pPr>
+              <w:rPr>
+                <w:color w:val="000000" w:themeColor="text1"/>
+              </w:rPr>
+            </w:pPr>
+            <w:r>
+              <w:rPr>
+                <w:color w:val="000000" w:themeColor="text1"/>
+              </w:rPr>
               <w:t>30</w:t>
             </w:r>
           </w:p>
@@ -1921,7 +2364,15 @@
             <w:tcW w:w="1864" w:type="dxa"/>
           </w:tcPr>
           <w:p>
-            <w:r>
+            <w:pPr>
+              <w:rPr>
+                <w:color w:val="000000" w:themeColor="text1"/>
+              </w:rPr>
+            </w:pPr>
+            <w:r>
+              <w:rPr>
+                <w:color w:val="000000" w:themeColor="text1"/>
+              </w:rPr>
               <w:t>30</w:t>
             </w:r>
           </w:p>
@@ -1952,25 +2403,49 @@
           <w:tcPr>
             <w:tcW w:w="1867" w:type="dxa"/>
           </w:tcPr>
-          <w:p/>
+          <w:p>
+            <w:pPr>
+              <w:rPr>
+                <w:color w:val="000000" w:themeColor="text1"/>
+              </w:rPr>
+            </w:pPr>
+          </w:p>
         </w:tc>
         <w:tc>
           <w:tcPr>
             <w:tcW w:w="1860" w:type="dxa"/>
           </w:tcPr>
-          <w:p/>
+          <w:p>
+            <w:pPr>
+              <w:rPr>
+                <w:color w:val="000000" w:themeColor="text1"/>
+              </w:rPr>
+            </w:pPr>
+          </w:p>
         </w:tc>
         <w:tc>
           <w:tcPr>
             <w:tcW w:w="1861" w:type="dxa"/>
           </w:tcPr>
-          <w:p/>
+          <w:p>
+            <w:pPr>
+              <w:rPr>
+                <w:color w:val="000000" w:themeColor="text1"/>
+              </w:rPr>
+            </w:pPr>
+          </w:p>
         </w:tc>
         <w:tc>
           <w:tcPr>
             <w:tcW w:w="1864" w:type="dxa"/>
           </w:tcPr>
-          <w:p/>
+          <w:p>
+            <w:pPr>
+              <w:rPr>
+                <w:color w:val="000000" w:themeColor="text1"/>
+              </w:rPr>
+            </w:pPr>
+          </w:p>
         </w:tc>
       </w:tr>
       <w:tr>
@@ -1999,7 +2474,15 @@
             <w:tcW w:w="1867" w:type="dxa"/>
           </w:tcPr>
           <w:p>
-            <w:r>
+            <w:pPr>
+              <w:rPr>
+                <w:color w:val="000000" w:themeColor="text1"/>
+              </w:rPr>
+            </w:pPr>
+            <w:r>
+              <w:rPr>
+                <w:color w:val="000000" w:themeColor="text1"/>
+              </w:rPr>
               <w:t>Feed orphans</w:t>
             </w:r>
           </w:p>
@@ -2009,7 +2492,15 @@
             <w:tcW w:w="1860" w:type="dxa"/>
           </w:tcPr>
           <w:p>
-            <w:r>
+            <w:pPr>
+              <w:rPr>
+                <w:color w:val="000000" w:themeColor="text1"/>
+              </w:rPr>
+            </w:pPr>
+            <w:r>
+              <w:rPr>
+                <w:color w:val="000000" w:themeColor="text1"/>
+              </w:rPr>
               <w:t>1</w:t>
             </w:r>
           </w:p>
@@ -2019,7 +2510,15 @@
             <w:tcW w:w="1861" w:type="dxa"/>
           </w:tcPr>
           <w:p>
-            <w:r>
+            <w:pPr>
+              <w:rPr>
+                <w:color w:val="000000" w:themeColor="text1"/>
+              </w:rPr>
+            </w:pPr>
+            <w:r>
+              <w:rPr>
+                <w:color w:val="000000" w:themeColor="text1"/>
+              </w:rPr>
               <w:t>30</w:t>
             </w:r>
           </w:p>
@@ -2029,7 +2528,15 @@
             <w:tcW w:w="1864" w:type="dxa"/>
           </w:tcPr>
           <w:p>
-            <w:r>
+            <w:pPr>
+              <w:rPr>
+                <w:color w:val="000000" w:themeColor="text1"/>
+              </w:rPr>
+            </w:pPr>
+            <w:r>
+              <w:rPr>
+                <w:color w:val="000000" w:themeColor="text1"/>
+              </w:rPr>
               <w:t>30</w:t>
             </w:r>
           </w:p>
@@ -2052,7 +2559,7 @@
                 <w:b/>
                 <w:bCs/>
               </w:rPr>
-              <w:t>1PM*</w:t>
+              <w:t>1PM</w:t>
             </w:r>
           </w:p>
         </w:tc>
@@ -2061,8 +2568,16 @@
             <w:tcW w:w="1867" w:type="dxa"/>
           </w:tcPr>
           <w:p>
-            <w:r>
-              <w:t>Flush Eraser’s neck wound [Vol1]</w:t>
+            <w:pPr>
+              <w:rPr>
+                <w:color w:val="000000" w:themeColor="text1"/>
+              </w:rPr>
+            </w:pPr>
+            <w:r>
+              <w:rPr>
+                <w:color w:val="000000" w:themeColor="text1"/>
+              </w:rPr>
+              <w:t>Flush Eraser’s neck wound</w:t>
             </w:r>
           </w:p>
         </w:tc>
@@ -2071,7 +2586,15 @@
             <w:tcW w:w="1860" w:type="dxa"/>
           </w:tcPr>
           <w:p>
-            <w:r>
+            <w:pPr>
+              <w:rPr>
+                <w:color w:val="000000" w:themeColor="text1"/>
+              </w:rPr>
+            </w:pPr>
+            <w:r>
+              <w:rPr>
+                <w:color w:val="000000" w:themeColor="text1"/>
+              </w:rPr>
               <w:t>1</w:t>
             </w:r>
           </w:p>
@@ -2081,7 +2604,15 @@
             <w:tcW w:w="1861" w:type="dxa"/>
           </w:tcPr>
           <w:p>
-            <w:r>
+            <w:pPr>
+              <w:rPr>
+                <w:color w:val="000000" w:themeColor="text1"/>
+              </w:rPr>
+            </w:pPr>
+            <w:r>
+              <w:rPr>
+                <w:color w:val="000000" w:themeColor="text1"/>
+              </w:rPr>
               <w:t>25</w:t>
             </w:r>
           </w:p>
@@ -2091,7 +2622,15 @@
             <w:tcW w:w="1864" w:type="dxa"/>
           </w:tcPr>
           <w:p>
-            <w:r>
+            <w:pPr>
+              <w:rPr>
+                <w:color w:val="000000" w:themeColor="text1"/>
+              </w:rPr>
+            </w:pPr>
+            <w:r>
+              <w:rPr>
+                <w:color w:val="000000" w:themeColor="text1"/>
+              </w:rPr>
               <w:t>35</w:t>
             </w:r>
           </w:p>
@@ -2116,8 +2655,16 @@
             <w:tcW w:w="1867" w:type="dxa"/>
           </w:tcPr>
           <w:p>
-            <w:r>
-              <w:t>Biter’s eyedrops [Vol2]</w:t>
+            <w:pPr>
+              <w:rPr>
+                <w:color w:val="000000" w:themeColor="text1"/>
+              </w:rPr>
+            </w:pPr>
+            <w:r>
+              <w:rPr>
+                <w:color w:val="000000" w:themeColor="text1"/>
+              </w:rPr>
+              <w:t>Biter’s eyedrops</w:t>
             </w:r>
           </w:p>
         </w:tc>
@@ -2126,7 +2673,15 @@
             <w:tcW w:w="1860" w:type="dxa"/>
           </w:tcPr>
           <w:p>
-            <w:r>
+            <w:pPr>
+              <w:rPr>
+                <w:color w:val="000000" w:themeColor="text1"/>
+              </w:rPr>
+            </w:pPr>
+            <w:r>
+              <w:rPr>
+                <w:color w:val="000000" w:themeColor="text1"/>
+              </w:rPr>
               <w:t>1</w:t>
             </w:r>
           </w:p>
@@ -2136,7 +2691,15 @@
             <w:tcW w:w="1861" w:type="dxa"/>
           </w:tcPr>
           <w:p>
-            <w:r>
+            <w:pPr>
+              <w:rPr>
+                <w:color w:val="000000" w:themeColor="text1"/>
+              </w:rPr>
+            </w:pPr>
+            <w:r>
+              <w:rPr>
+                <w:color w:val="000000" w:themeColor="text1"/>
+              </w:rPr>
               <w:t>25</w:t>
             </w:r>
           </w:p>
@@ -2146,8 +2709,16 @@
             <w:tcW w:w="1864" w:type="dxa"/>
           </w:tcPr>
           <w:p>
-            <w:r>
-              <w:t>35</w:t>
+            <w:pPr>
+              <w:rPr>
+                <w:color w:val="000000" w:themeColor="text1"/>
+              </w:rPr>
+            </w:pPr>
+            <w:r>
+              <w:rPr>
+                <w:color w:val="000000" w:themeColor="text1"/>
+              </w:rPr>
+              <w:t>10</w:t>
             </w:r>
           </w:p>
         </w:tc>
@@ -2169,7 +2740,7 @@
                 <w:b/>
                 <w:bCs/>
               </w:rPr>
-              <w:t>2PM*</w:t>
+              <w:t>2PM</w:t>
             </w:r>
           </w:p>
         </w:tc>
@@ -2178,8 +2749,16 @@
             <w:tcW w:w="1867" w:type="dxa"/>
           </w:tcPr>
           <w:p>
-            <w:r>
-              <w:t>Inspect Biter’s broken leg [Vol1]</w:t>
+            <w:pPr>
+              <w:rPr>
+                <w:color w:val="000000" w:themeColor="text1"/>
+              </w:rPr>
+            </w:pPr>
+            <w:r>
+              <w:rPr>
+                <w:color w:val="000000" w:themeColor="text1"/>
+              </w:rPr>
+              <w:t>Inspect Biter’s broken leg</w:t>
             </w:r>
           </w:p>
         </w:tc>
@@ -2188,7 +2767,15 @@
             <w:tcW w:w="1860" w:type="dxa"/>
           </w:tcPr>
           <w:p>
-            <w:r>
+            <w:pPr>
+              <w:rPr>
+                <w:color w:val="000000" w:themeColor="text1"/>
+              </w:rPr>
+            </w:pPr>
+            <w:r>
+              <w:rPr>
+                <w:color w:val="000000" w:themeColor="text1"/>
+              </w:rPr>
               <w:t>1</w:t>
             </w:r>
           </w:p>
@@ -2198,7 +2785,15 @@
             <w:tcW w:w="1861" w:type="dxa"/>
           </w:tcPr>
           <w:p>
-            <w:r>
+            <w:pPr>
+              <w:rPr>
+                <w:color w:val="000000" w:themeColor="text1"/>
+              </w:rPr>
+            </w:pPr>
+            <w:r>
+              <w:rPr>
+                <w:color w:val="000000" w:themeColor="text1"/>
+              </w:rPr>
               <w:t>5</w:t>
             </w:r>
           </w:p>
@@ -2208,7 +2803,15 @@
             <w:tcW w:w="1864" w:type="dxa"/>
           </w:tcPr>
           <w:p>
-            <w:r>
+            <w:pPr>
+              <w:rPr>
+                <w:color w:val="000000" w:themeColor="text1"/>
+              </w:rPr>
+            </w:pPr>
+            <w:r>
+              <w:rPr>
+                <w:color w:val="000000" w:themeColor="text1"/>
+              </w:rPr>
               <w:t>55</w:t>
             </w:r>
           </w:p>
@@ -2233,8 +2836,16 @@
             <w:tcW w:w="1867" w:type="dxa"/>
           </w:tcPr>
           <w:p>
-            <w:r>
-              <w:t>Mange treatments (Spin + Spot) [Vol2]</w:t>
+            <w:pPr>
+              <w:rPr>
+                <w:color w:val="000000" w:themeColor="text1"/>
+              </w:rPr>
+            </w:pPr>
+            <w:r>
+              <w:rPr>
+                <w:color w:val="000000" w:themeColor="text1"/>
+              </w:rPr>
+              <w:t>Mange treatments (Spin + Spot)</w:t>
             </w:r>
           </w:p>
         </w:tc>
@@ -2243,7 +2854,15 @@
             <w:tcW w:w="1860" w:type="dxa"/>
           </w:tcPr>
           <w:p>
-            <w:r>
+            <w:pPr>
+              <w:rPr>
+                <w:color w:val="000000" w:themeColor="text1"/>
+              </w:rPr>
+            </w:pPr>
+            <w:r>
+              <w:rPr>
+                <w:color w:val="000000" w:themeColor="text1"/>
+              </w:rPr>
               <w:t>2</w:t>
             </w:r>
           </w:p>
@@ -2253,7 +2872,15 @@
             <w:tcW w:w="1861" w:type="dxa"/>
           </w:tcPr>
           <w:p>
-            <w:r>
+            <w:pPr>
+              <w:rPr>
+                <w:color w:val="000000" w:themeColor="text1"/>
+              </w:rPr>
+            </w:pPr>
+            <w:r>
+              <w:rPr>
+                <w:color w:val="000000" w:themeColor="text1"/>
+              </w:rPr>
               <w:t>30</w:t>
             </w:r>
           </w:p>
@@ -2263,8 +2890,16 @@
             <w:tcW w:w="1864" w:type="dxa"/>
           </w:tcPr>
           <w:p>
-            <w:r>
-              <w:t>30</w:t>
+            <w:pPr>
+              <w:rPr>
+                <w:color w:val="000000" w:themeColor="text1"/>
+              </w:rPr>
+            </w:pPr>
+            <w:r>
+              <w:rPr>
+                <w:color w:val="000000" w:themeColor="text1"/>
+              </w:rPr>
+              <w:t>25</w:t>
             </w:r>
           </w:p>
         </w:tc>
@@ -2295,7 +2930,15 @@
             <w:tcW w:w="1867" w:type="dxa"/>
           </w:tcPr>
           <w:p>
-            <w:r>
+            <w:pPr>
+              <w:rPr>
+                <w:color w:val="FF0000"/>
+              </w:rPr>
+            </w:pPr>
+            <w:r>
+              <w:rPr>
+                <w:color w:val="FF0000"/>
+              </w:rPr>
               <w:t>Feed orphans</w:t>
             </w:r>
           </w:p>
@@ -2305,7 +2948,15 @@
             <w:tcW w:w="1860" w:type="dxa"/>
           </w:tcPr>
           <w:p>
-            <w:r>
+            <w:pPr>
+              <w:rPr>
+                <w:color w:val="FF0000"/>
+              </w:rPr>
+            </w:pPr>
+            <w:r>
+              <w:rPr>
+                <w:color w:val="FF0000"/>
+              </w:rPr>
               <w:t>1</w:t>
             </w:r>
           </w:p>
@@ -2315,7 +2966,15 @@
             <w:tcW w:w="1861" w:type="dxa"/>
           </w:tcPr>
           <w:p>
-            <w:r>
+            <w:pPr>
+              <w:rPr>
+                <w:color w:val="FF0000"/>
+              </w:rPr>
+            </w:pPr>
+            <w:r>
+              <w:rPr>
+                <w:color w:val="FF0000"/>
+              </w:rPr>
               <w:t>30</w:t>
             </w:r>
           </w:p>
@@ -2325,7 +2984,15 @@
             <w:tcW w:w="1864" w:type="dxa"/>
           </w:tcPr>
           <w:p>
-            <w:r>
+            <w:pPr>
+              <w:rPr>
+                <w:color w:val="FF0000"/>
+              </w:rPr>
+            </w:pPr>
+            <w:r>
+              <w:rPr>
+                <w:color w:val="FF0000"/>
+              </w:rPr>
               <w:t>30</w:t>
             </w:r>
           </w:p>
@@ -2357,7 +3024,15 @@
             <w:tcW w:w="1867" w:type="dxa"/>
           </w:tcPr>
           <w:p>
-            <w:r>
+            <w:pPr>
+              <w:rPr>
+                <w:color w:val="FF0000"/>
+              </w:rPr>
+            </w:pPr>
+            <w:r>
+              <w:rPr>
+                <w:color w:val="FF0000"/>
+              </w:rPr>
               <w:t>Vitamin injections (Bitter + Pencil)</w:t>
             </w:r>
           </w:p>
@@ -2367,7 +3042,15 @@
             <w:tcW w:w="1860" w:type="dxa"/>
           </w:tcPr>
           <w:p>
-            <w:r>
+            <w:pPr>
+              <w:rPr>
+                <w:color w:val="FF0000"/>
+              </w:rPr>
+            </w:pPr>
+            <w:r>
+              <w:rPr>
+                <w:color w:val="FF0000"/>
+              </w:rPr>
               <w:t>2</w:t>
             </w:r>
           </w:p>
@@ -2377,7 +3060,15 @@
             <w:tcW w:w="1861" w:type="dxa"/>
           </w:tcPr>
           <w:p>
-            <w:r>
+            <w:pPr>
+              <w:rPr>
+                <w:color w:val="FF0000"/>
+              </w:rPr>
+            </w:pPr>
+            <w:r>
+              <w:rPr>
+                <w:color w:val="FF0000"/>
+              </w:rPr>
               <w:t>10</w:t>
             </w:r>
           </w:p>
@@ -2387,7 +3078,15 @@
             <w:tcW w:w="1864" w:type="dxa"/>
           </w:tcPr>
           <w:p>
-            <w:r>
+            <w:pPr>
+              <w:rPr>
+                <w:color w:val="FF0000"/>
+              </w:rPr>
+            </w:pPr>
+            <w:r>
+              <w:rPr>
+                <w:color w:val="FF0000"/>
+              </w:rPr>
               <w:t>50</w:t>
             </w:r>
           </w:p>
@@ -2410,7 +3109,6 @@
                 <w:b/>
                 <w:bCs/>
               </w:rPr>
-              <w:lastRenderedPageBreak/>
               <w:t>5PM</w:t>
             </w:r>
           </w:p>
@@ -2420,7 +3118,15 @@
             <w:tcW w:w="1867" w:type="dxa"/>
           </w:tcPr>
           <w:p>
-            <w:r>
+            <w:pPr>
+              <w:rPr>
+                <w:color w:val="FF0000"/>
+              </w:rPr>
+            </w:pPr>
+            <w:r>
+              <w:rPr>
+                <w:color w:val="FF0000"/>
+              </w:rPr>
               <w:t>Feed orphans</w:t>
             </w:r>
           </w:p>
@@ -2430,7 +3136,15 @@
             <w:tcW w:w="1860" w:type="dxa"/>
           </w:tcPr>
           <w:p>
-            <w:r>
+            <w:pPr>
+              <w:rPr>
+                <w:color w:val="FF0000"/>
+              </w:rPr>
+            </w:pPr>
+            <w:r>
+              <w:rPr>
+                <w:color w:val="FF0000"/>
+              </w:rPr>
               <w:t>1</w:t>
             </w:r>
           </w:p>
@@ -2440,7 +3154,15 @@
             <w:tcW w:w="1861" w:type="dxa"/>
           </w:tcPr>
           <w:p>
-            <w:r>
+            <w:pPr>
+              <w:rPr>
+                <w:color w:val="FF0000"/>
+              </w:rPr>
+            </w:pPr>
+            <w:r>
+              <w:rPr>
+                <w:color w:val="FF0000"/>
+              </w:rPr>
               <w:t>30</w:t>
             </w:r>
           </w:p>
@@ -2450,7 +3172,15 @@
             <w:tcW w:w="1864" w:type="dxa"/>
           </w:tcPr>
           <w:p>
-            <w:r>
+            <w:pPr>
+              <w:rPr>
+                <w:color w:val="FF0000"/>
+              </w:rPr>
+            </w:pPr>
+            <w:r>
+              <w:rPr>
+                <w:color w:val="FF0000"/>
+              </w:rPr>
               <w:t>30</w:t>
             </w:r>
           </w:p>
@@ -2473,7 +3203,7 @@
                 <w:b/>
                 <w:bCs/>
               </w:rPr>
-              <w:t>6PM*</w:t>
+              <w:t>6PM</w:t>
             </w:r>
           </w:p>
         </w:tc>
@@ -2482,8 +3212,16 @@
             <w:tcW w:w="1867" w:type="dxa"/>
           </w:tcPr>
           <w:p>
-            <w:r>
-              <w:t>Spike’s antibiotics [Vol1]</w:t>
+            <w:pPr>
+              <w:rPr>
+                <w:color w:val="000000" w:themeColor="text1"/>
+              </w:rPr>
+            </w:pPr>
+            <w:r>
+              <w:rPr>
+                <w:color w:val="000000" w:themeColor="text1"/>
+              </w:rPr>
+              <w:t>Feed orphans</w:t>
             </w:r>
           </w:p>
         </w:tc>
@@ -2492,7 +3230,15 @@
             <w:tcW w:w="1860" w:type="dxa"/>
           </w:tcPr>
           <w:p>
-            <w:r>
+            <w:pPr>
+              <w:rPr>
+                <w:color w:val="000000" w:themeColor="text1"/>
+              </w:rPr>
+            </w:pPr>
+            <w:r>
+              <w:rPr>
+                <w:color w:val="000000" w:themeColor="text1"/>
+              </w:rPr>
               <w:t>1</w:t>
             </w:r>
           </w:p>
@@ -2502,8 +3248,16 @@
             <w:tcW w:w="1861" w:type="dxa"/>
           </w:tcPr>
           <w:p>
-            <w:r>
-              <w:t>5</w:t>
+            <w:pPr>
+              <w:rPr>
+                <w:color w:val="000000" w:themeColor="text1"/>
+              </w:rPr>
+            </w:pPr>
+            <w:r>
+              <w:rPr>
+                <w:color w:val="000000" w:themeColor="text1"/>
+              </w:rPr>
+              <w:t>30</w:t>
             </w:r>
           </w:p>
         </w:tc>
@@ -2512,8 +3266,16 @@
             <w:tcW w:w="1864" w:type="dxa"/>
           </w:tcPr>
           <w:p>
-            <w:r>
-              <w:t>55</w:t>
+            <w:pPr>
+              <w:rPr>
+                <w:color w:val="000000" w:themeColor="text1"/>
+              </w:rPr>
+            </w:pPr>
+            <w:r>
+              <w:rPr>
+                <w:color w:val="000000" w:themeColor="text1"/>
+              </w:rPr>
+              <w:t>30</w:t>
             </w:r>
           </w:p>
         </w:tc>
@@ -2537,8 +3299,16 @@
             <w:tcW w:w="1867" w:type="dxa"/>
           </w:tcPr>
           <w:p>
-            <w:r>
-              <w:t>Feed orphans [Vol2]</w:t>
+            <w:pPr>
+              <w:rPr>
+                <w:color w:val="000000" w:themeColor="text1"/>
+              </w:rPr>
+            </w:pPr>
+            <w:r>
+              <w:rPr>
+                <w:color w:val="000000" w:themeColor="text1"/>
+              </w:rPr>
+              <w:t xml:space="preserve">Spike’s antibiotics </w:t>
             </w:r>
           </w:p>
         </w:tc>
@@ -2547,7 +3317,15 @@
             <w:tcW w:w="1860" w:type="dxa"/>
           </w:tcPr>
           <w:p>
-            <w:r>
+            <w:pPr>
+              <w:rPr>
+                <w:color w:val="000000" w:themeColor="text1"/>
+              </w:rPr>
+            </w:pPr>
+            <w:r>
+              <w:rPr>
+                <w:color w:val="000000" w:themeColor="text1"/>
+              </w:rPr>
               <w:t>1</w:t>
             </w:r>
           </w:p>
@@ -2557,8 +3335,16 @@
             <w:tcW w:w="1861" w:type="dxa"/>
           </w:tcPr>
           <w:p>
-            <w:r>
-              <w:t>30</w:t>
+            <w:pPr>
+              <w:rPr>
+                <w:color w:val="000000" w:themeColor="text1"/>
+              </w:rPr>
+            </w:pPr>
+            <w:r>
+              <w:rPr>
+                <w:color w:val="000000" w:themeColor="text1"/>
+              </w:rPr>
+              <w:t>5</w:t>
             </w:r>
           </w:p>
         </w:tc>
@@ -2567,8 +3353,16 @@
             <w:tcW w:w="1864" w:type="dxa"/>
           </w:tcPr>
           <w:p>
-            <w:r>
-              <w:t>30</w:t>
+            <w:pPr>
+              <w:rPr>
+                <w:color w:val="000000" w:themeColor="text1"/>
+              </w:rPr>
+            </w:pPr>
+            <w:r>
+              <w:rPr>
+                <w:color w:val="000000" w:themeColor="text1"/>
+              </w:rPr>
+              <w:t>25</w:t>
             </w:r>
           </w:p>
         </w:tc>
@@ -2590,6 +3384,7 @@
                 <w:b/>
                 <w:bCs/>
               </w:rPr>
+              <w:lastRenderedPageBreak/>
               <w:t>7PM</w:t>
             </w:r>
           </w:p>
@@ -2599,7 +3394,15 @@
             <w:tcW w:w="1867" w:type="dxa"/>
           </w:tcPr>
           <w:p>
-            <w:r>
+            <w:pPr>
+              <w:rPr>
+                <w:color w:val="000000" w:themeColor="text1"/>
+              </w:rPr>
+            </w:pPr>
+            <w:r>
+              <w:rPr>
+                <w:color w:val="000000" w:themeColor="text1"/>
+              </w:rPr>
               <w:t>Rebandage Slinky’s leg wound</w:t>
             </w:r>
           </w:p>
@@ -2609,7 +3412,15 @@
             <w:tcW w:w="1860" w:type="dxa"/>
           </w:tcPr>
           <w:p>
-            <w:r>
+            <w:pPr>
+              <w:rPr>
+                <w:color w:val="000000" w:themeColor="text1"/>
+              </w:rPr>
+            </w:pPr>
+            <w:r>
+              <w:rPr>
+                <w:color w:val="000000" w:themeColor="text1"/>
+              </w:rPr>
               <w:t>1</w:t>
             </w:r>
           </w:p>
@@ -2619,7 +3430,15 @@
             <w:tcW w:w="1861" w:type="dxa"/>
           </w:tcPr>
           <w:p>
-            <w:r>
+            <w:pPr>
+              <w:rPr>
+                <w:color w:val="000000" w:themeColor="text1"/>
+              </w:rPr>
+            </w:pPr>
+            <w:r>
+              <w:rPr>
+                <w:color w:val="000000" w:themeColor="text1"/>
+              </w:rPr>
               <w:t>20</w:t>
             </w:r>
           </w:p>
@@ -2629,7 +3448,15 @@
             <w:tcW w:w="1864" w:type="dxa"/>
           </w:tcPr>
           <w:p>
-            <w:r>
+            <w:pPr>
+              <w:rPr>
+                <w:color w:val="000000" w:themeColor="text1"/>
+              </w:rPr>
+            </w:pPr>
+            <w:r>
+              <w:rPr>
+                <w:color w:val="000000" w:themeColor="text1"/>
+              </w:rPr>
               <w:t>40</w:t>
             </w:r>
           </w:p>
@@ -2654,7 +3481,15 @@
             <w:tcW w:w="1867" w:type="dxa"/>
           </w:tcPr>
           <w:p>
-            <w:r>
+            <w:pPr>
+              <w:rPr>
+                <w:color w:val="000000" w:themeColor="text1"/>
+              </w:rPr>
+            </w:pPr>
+            <w:r>
+              <w:rPr>
+                <w:color w:val="000000" w:themeColor="text1"/>
+              </w:rPr>
               <w:t xml:space="preserve">Feed porcupines </w:t>
             </w:r>
           </w:p>
@@ -2664,7 +3499,15 @@
             <w:tcW w:w="1860" w:type="dxa"/>
           </w:tcPr>
           <w:p>
-            <w:r>
+            <w:pPr>
+              <w:rPr>
+                <w:color w:val="000000" w:themeColor="text1"/>
+              </w:rPr>
+            </w:pPr>
+            <w:r>
+              <w:rPr>
+                <w:color w:val="000000" w:themeColor="text1"/>
+              </w:rPr>
               <w:t>5</w:t>
             </w:r>
           </w:p>
@@ -2674,7 +3517,15 @@
             <w:tcW w:w="1861" w:type="dxa"/>
           </w:tcPr>
           <w:p>
-            <w:r>
+            <w:pPr>
+              <w:rPr>
+                <w:color w:val="000000" w:themeColor="text1"/>
+              </w:rPr>
+            </w:pPr>
+            <w:r>
+              <w:rPr>
+                <w:color w:val="000000" w:themeColor="text1"/>
+              </w:rPr>
               <w:t>25</w:t>
             </w:r>
           </w:p>
@@ -2684,7 +3535,15 @@
             <w:tcW w:w="1864" w:type="dxa"/>
           </w:tcPr>
           <w:p>
-            <w:r>
+            <w:pPr>
+              <w:rPr>
+                <w:color w:val="000000" w:themeColor="text1"/>
+              </w:rPr>
+            </w:pPr>
+            <w:r>
+              <w:rPr>
+                <w:color w:val="000000" w:themeColor="text1"/>
+              </w:rPr>
               <w:t>15</w:t>
             </w:r>
           </w:p>
@@ -2716,7 +3575,15 @@
             <w:tcW w:w="1867" w:type="dxa"/>
           </w:tcPr>
           <w:p>
-            <w:r>
+            <w:pPr>
+              <w:rPr>
+                <w:color w:val="000000" w:themeColor="text1"/>
+              </w:rPr>
+            </w:pPr>
+            <w:r>
+              <w:rPr>
+                <w:color w:val="000000" w:themeColor="text1"/>
+              </w:rPr>
               <w:t xml:space="preserve">Feed coyotes </w:t>
             </w:r>
           </w:p>
@@ -2726,7 +3593,15 @@
             <w:tcW w:w="1860" w:type="dxa"/>
           </w:tcPr>
           <w:p>
-            <w:r>
+            <w:pPr>
+              <w:rPr>
+                <w:color w:val="000000" w:themeColor="text1"/>
+              </w:rPr>
+            </w:pPr>
+            <w:r>
+              <w:rPr>
+                <w:color w:val="000000" w:themeColor="text1"/>
+              </w:rPr>
               <w:t>8</w:t>
             </w:r>
           </w:p>
@@ -2736,7 +3611,15 @@
             <w:tcW w:w="1861" w:type="dxa"/>
           </w:tcPr>
           <w:p>
-            <w:r>
+            <w:pPr>
+              <w:rPr>
+                <w:color w:val="000000" w:themeColor="text1"/>
+              </w:rPr>
+            </w:pPr>
+            <w:r>
+              <w:rPr>
+                <w:color w:val="000000" w:themeColor="text1"/>
+              </w:rPr>
               <w:t>50</w:t>
             </w:r>
           </w:p>
@@ -2746,7 +3629,15 @@
             <w:tcW w:w="1864" w:type="dxa"/>
           </w:tcPr>
           <w:p>
-            <w:r>
+            <w:pPr>
+              <w:rPr>
+                <w:color w:val="000000" w:themeColor="text1"/>
+              </w:rPr>
+            </w:pPr>
+            <w:r>
+              <w:rPr>
+                <w:color w:val="000000" w:themeColor="text1"/>
+              </w:rPr>
               <w:t>10</w:t>
             </w:r>
           </w:p>
@@ -2778,7 +3669,15 @@
             <w:tcW w:w="1867" w:type="dxa"/>
           </w:tcPr>
           <w:p>
-            <w:r>
+            <w:pPr>
+              <w:rPr>
+                <w:color w:val="000000" w:themeColor="text1"/>
+              </w:rPr>
+            </w:pPr>
+            <w:r>
+              <w:rPr>
+                <w:color w:val="000000" w:themeColor="text1"/>
+              </w:rPr>
               <w:t>Feed orphans</w:t>
             </w:r>
           </w:p>
@@ -2788,7 +3687,15 @@
             <w:tcW w:w="1860" w:type="dxa"/>
           </w:tcPr>
           <w:p>
-            <w:r>
+            <w:pPr>
+              <w:rPr>
+                <w:color w:val="000000" w:themeColor="text1"/>
+              </w:rPr>
+            </w:pPr>
+            <w:r>
+              <w:rPr>
+                <w:color w:val="000000" w:themeColor="text1"/>
+              </w:rPr>
               <w:t>1</w:t>
             </w:r>
           </w:p>
@@ -2798,7 +3705,15 @@
             <w:tcW w:w="1861" w:type="dxa"/>
           </w:tcPr>
           <w:p>
-            <w:r>
+            <w:pPr>
+              <w:rPr>
+                <w:color w:val="000000" w:themeColor="text1"/>
+              </w:rPr>
+            </w:pPr>
+            <w:r>
+              <w:rPr>
+                <w:color w:val="000000" w:themeColor="text1"/>
+              </w:rPr>
               <w:t>30</w:t>
             </w:r>
           </w:p>
@@ -2808,7 +3723,15 @@
             <w:tcW w:w="1864" w:type="dxa"/>
           </w:tcPr>
           <w:p>
-            <w:r>
+            <w:pPr>
+              <w:rPr>
+                <w:color w:val="000000" w:themeColor="text1"/>
+              </w:rPr>
+            </w:pPr>
+            <w:r>
+              <w:rPr>
+                <w:color w:val="000000" w:themeColor="text1"/>
+              </w:rPr>
               <w:t>30</w:t>
             </w:r>
           </w:p>
@@ -2831,7 +3754,7 @@
                 <w:b/>
                 <w:bCs/>
               </w:rPr>
-              <w:t>10PM*</w:t>
+              <w:t>10PM</w:t>
             </w:r>
           </w:p>
         </w:tc>
@@ -2840,8 +3763,16 @@
             <w:tcW w:w="1867" w:type="dxa"/>
           </w:tcPr>
           <w:p>
-            <w:r>
-              <w:t>Boots’ fluid injection [Vol1]</w:t>
+            <w:pPr>
+              <w:rPr>
+                <w:color w:val="000000" w:themeColor="text1"/>
+              </w:rPr>
+            </w:pPr>
+            <w:r>
+              <w:rPr>
+                <w:color w:val="000000" w:themeColor="text1"/>
+              </w:rPr>
+              <w:t xml:space="preserve">Eyedrops (Loner + Javelin) </w:t>
             </w:r>
           </w:p>
         </w:tc>
@@ -2850,8 +3781,16 @@
             <w:tcW w:w="1860" w:type="dxa"/>
           </w:tcPr>
           <w:p>
-            <w:r>
-              <w:t>1</w:t>
+            <w:pPr>
+              <w:rPr>
+                <w:color w:val="000000" w:themeColor="text1"/>
+              </w:rPr>
+            </w:pPr>
+            <w:r>
+              <w:rPr>
+                <w:color w:val="000000" w:themeColor="text1"/>
+              </w:rPr>
+              <w:t>2</w:t>
             </w:r>
           </w:p>
         </w:tc>
@@ -2860,18 +3799,34 @@
             <w:tcW w:w="1861" w:type="dxa"/>
           </w:tcPr>
           <w:p>
-            <w:r>
+            <w:pPr>
+              <w:rPr>
+                <w:color w:val="000000" w:themeColor="text1"/>
+              </w:rPr>
+            </w:pPr>
+            <w:r>
+              <w:rPr>
+                <w:color w:val="000000" w:themeColor="text1"/>
+              </w:rPr>
+              <w:t>50</w:t>
+            </w:r>
+          </w:p>
+        </w:tc>
+        <w:tc>
+          <w:tcPr>
+            <w:tcW w:w="1864" w:type="dxa"/>
+          </w:tcPr>
+          <w:p>
+            <w:pPr>
+              <w:rPr>
+                <w:color w:val="000000" w:themeColor="text1"/>
+              </w:rPr>
+            </w:pPr>
+            <w:r>
+              <w:rPr>
+                <w:color w:val="000000" w:themeColor="text1"/>
+              </w:rPr>
               <w:t>10</w:t>
-            </w:r>
-          </w:p>
-        </w:tc>
-        <w:tc>
-          <w:tcPr>
-            <w:tcW w:w="1864" w:type="dxa"/>
-          </w:tcPr>
-          <w:p>
-            <w:r>
-              <w:t>50</w:t>
             </w:r>
           </w:p>
         </w:tc>
@@ -2895,8 +3850,16 @@
             <w:tcW w:w="1867" w:type="dxa"/>
           </w:tcPr>
           <w:p>
-            <w:r>
-              <w:t>Eyedrops (Loner + Javelin) [Vol2]</w:t>
+            <w:pPr>
+              <w:rPr>
+                <w:color w:val="000000" w:themeColor="text1"/>
+              </w:rPr>
+            </w:pPr>
+            <w:r>
+              <w:rPr>
+                <w:color w:val="000000" w:themeColor="text1"/>
+              </w:rPr>
+              <w:t xml:space="preserve">Boots’ fluid injection </w:t>
             </w:r>
           </w:p>
         </w:tc>
@@ -2905,8 +3868,16 @@
             <w:tcW w:w="1860" w:type="dxa"/>
           </w:tcPr>
           <w:p>
-            <w:r>
-              <w:t>2</w:t>
+            <w:pPr>
+              <w:rPr>
+                <w:color w:val="000000" w:themeColor="text1"/>
+              </w:rPr>
+            </w:pPr>
+            <w:r>
+              <w:rPr>
+                <w:color w:val="000000" w:themeColor="text1"/>
+              </w:rPr>
+              <w:t>1</w:t>
             </w:r>
           </w:p>
         </w:tc>
@@ -2915,8 +3886,16 @@
             <w:tcW w:w="1861" w:type="dxa"/>
           </w:tcPr>
           <w:p>
-            <w:r>
-              <w:t>25</w:t>
+            <w:pPr>
+              <w:rPr>
+                <w:color w:val="000000" w:themeColor="text1"/>
+              </w:rPr>
+            </w:pPr>
+            <w:r>
+              <w:rPr>
+                <w:color w:val="000000" w:themeColor="text1"/>
+              </w:rPr>
+              <w:t>10</w:t>
             </w:r>
           </w:p>
         </w:tc>
@@ -2925,8 +3904,16 @@
             <w:tcW w:w="1864" w:type="dxa"/>
           </w:tcPr>
           <w:p>
-            <w:r>
-              <w:t>35</w:t>
+            <w:pPr>
+              <w:rPr>
+                <w:color w:val="000000" w:themeColor="text1"/>
+              </w:rPr>
+            </w:pPr>
+            <w:r>
+              <w:rPr>
+                <w:color w:val="000000" w:themeColor="text1"/>
+              </w:rPr>
+              <w:t>0</w:t>
             </w:r>
           </w:p>
         </w:tc>
@@ -2948,7 +3935,7 @@
                 <w:b/>
                 <w:bCs/>
               </w:rPr>
-              <w:t>11PM*</w:t>
+              <w:t>11PM</w:t>
             </w:r>
           </w:p>
         </w:tc>
@@ -2957,8 +3944,16 @@
             <w:tcW w:w="1867" w:type="dxa"/>
           </w:tcPr>
           <w:p>
-            <w:r>
-              <w:t>Shadows’ burn ointment [Vol1]</w:t>
+            <w:pPr>
+              <w:rPr>
+                <w:color w:val="000000" w:themeColor="text1"/>
+              </w:rPr>
+            </w:pPr>
+            <w:r>
+              <w:rPr>
+                <w:color w:val="000000" w:themeColor="text1"/>
+              </w:rPr>
+              <w:t xml:space="preserve">Shadows’ burn ointment </w:t>
             </w:r>
           </w:p>
         </w:tc>
@@ -2967,7 +3962,15 @@
             <w:tcW w:w="1860" w:type="dxa"/>
           </w:tcPr>
           <w:p>
-            <w:r>
+            <w:pPr>
+              <w:rPr>
+                <w:color w:val="000000" w:themeColor="text1"/>
+              </w:rPr>
+            </w:pPr>
+            <w:r>
+              <w:rPr>
+                <w:color w:val="000000" w:themeColor="text1"/>
+              </w:rPr>
               <w:t>1</w:t>
             </w:r>
           </w:p>
@@ -2977,7 +3980,15 @@
             <w:tcW w:w="1861" w:type="dxa"/>
           </w:tcPr>
           <w:p>
-            <w:r>
+            <w:pPr>
+              <w:rPr>
+                <w:color w:val="000000" w:themeColor="text1"/>
+              </w:rPr>
+            </w:pPr>
+            <w:r>
+              <w:rPr>
+                <w:color w:val="000000" w:themeColor="text1"/>
+              </w:rPr>
               <w:t>10</w:t>
             </w:r>
           </w:p>
@@ -2987,7 +3998,15 @@
             <w:tcW w:w="1864" w:type="dxa"/>
           </w:tcPr>
           <w:p>
-            <w:r>
+            <w:pPr>
+              <w:rPr>
+                <w:color w:val="000000" w:themeColor="text1"/>
+              </w:rPr>
+            </w:pPr>
+            <w:r>
+              <w:rPr>
+                <w:color w:val="000000" w:themeColor="text1"/>
+              </w:rPr>
               <w:t>50</w:t>
             </w:r>
           </w:p>
@@ -3012,8 +4031,16 @@
             <w:tcW w:w="1867" w:type="dxa"/>
           </w:tcPr>
           <w:p>
-            <w:r>
-              <w:t>Feed orphans [Vol2]</w:t>
+            <w:pPr>
+              <w:rPr>
+                <w:color w:val="000000" w:themeColor="text1"/>
+              </w:rPr>
+            </w:pPr>
+            <w:r>
+              <w:rPr>
+                <w:color w:val="000000" w:themeColor="text1"/>
+              </w:rPr>
+              <w:t xml:space="preserve">Feed orphans </w:t>
             </w:r>
           </w:p>
         </w:tc>
@@ -3022,7 +4049,15 @@
             <w:tcW w:w="1860" w:type="dxa"/>
           </w:tcPr>
           <w:p>
-            <w:r>
+            <w:pPr>
+              <w:rPr>
+                <w:color w:val="000000" w:themeColor="text1"/>
+              </w:rPr>
+            </w:pPr>
+            <w:r>
+              <w:rPr>
+                <w:color w:val="000000" w:themeColor="text1"/>
+              </w:rPr>
               <w:t>1</w:t>
             </w:r>
           </w:p>
@@ -3032,7 +4067,15 @@
             <w:tcW w:w="1861" w:type="dxa"/>
           </w:tcPr>
           <w:p>
-            <w:r>
+            <w:pPr>
+              <w:rPr>
+                <w:color w:val="000000" w:themeColor="text1"/>
+              </w:rPr>
+            </w:pPr>
+            <w:r>
+              <w:rPr>
+                <w:color w:val="000000" w:themeColor="text1"/>
+              </w:rPr>
               <w:t>30</w:t>
             </w:r>
           </w:p>
@@ -3042,8 +4085,16 @@
             <w:tcW w:w="1864" w:type="dxa"/>
           </w:tcPr>
           <w:p>
-            <w:r>
-              <w:t>30</w:t>
+            <w:pPr>
+              <w:rPr>
+                <w:color w:val="000000" w:themeColor="text1"/>
+              </w:rPr>
+            </w:pPr>
+            <w:r>
+              <w:rPr>
+                <w:color w:val="000000" w:themeColor="text1"/>
+              </w:rPr>
+              <w:t>20</w:t>
             </w:r>
           </w:p>
         </w:tc>

</xml_diff>